<commit_message>
redo leaf analysis wo 3 and 4 tanks
</commit_message>
<xml_diff>
--- a/lab_notebook/output/Crayfish_draft_working_KF.docx
+++ b/lab_notebook/output/Crayfish_draft_working_KF.docx
@@ -3875,6 +3875,7 @@
           <w:szCs w:val="24"/>
           <w:lang w:eastAsia="de-DE"/>
         </w:rPr>
+        <w:lastRenderedPageBreak/>
         <w:t xml:space="preserve">On August 6 we measured the </w:t>
       </w:r>
       <w:proofErr w:type="spellStart"/>
@@ -4275,7 +4276,90 @@
           <w:szCs w:val="24"/>
           <w:lang w:eastAsia="de-DE"/>
         </w:rPr>
-        <w:t xml:space="preserve">     The chlorophyll content of the tanks increased </w:t>
+        <w:t xml:space="preserve">     The chlorophyll content of the tanks</w:t>
+      </w:r>
+      <w:r>
+        <w:rPr>
+          <w:rFonts w:ascii="Times New Roman" w:hAnsi="Times New Roman" w:cs="Times New Roman"/>
+          <w:sz w:val="24"/>
+          <w:szCs w:val="24"/>
+          <w:lang w:eastAsia="de-DE"/>
+        </w:rPr>
+        <w:t xml:space="preserve"> </w:t>
+      </w:r>
+      <w:r>
+        <w:rPr>
+          <w:rFonts w:ascii="Times New Roman" w:hAnsi="Times New Roman" w:cs="Times New Roman"/>
+          <w:sz w:val="24"/>
+          <w:szCs w:val="24"/>
+          <w:lang w:eastAsia="de-DE"/>
+        </w:rPr>
+        <w:t xml:space="preserve">increased </w:t>
+      </w:r>
+      <w:r>
+        <w:rPr>
+          <w:rFonts w:ascii="Times New Roman" w:hAnsi="Times New Roman" w:cs="Times New Roman"/>
+          <w:sz w:val="24"/>
+          <w:szCs w:val="24"/>
+          <w:lang w:eastAsia="de-DE"/>
+        </w:rPr>
+        <w:t xml:space="preserve">(Table #) </w:t>
+      </w:r>
+      <w:r>
+        <w:rPr>
+          <w:rFonts w:ascii="Times New Roman" w:hAnsi="Times New Roman" w:cs="Times New Roman"/>
+          <w:sz w:val="24"/>
+          <w:szCs w:val="24"/>
+          <w:lang w:eastAsia="de-DE"/>
+        </w:rPr>
+        <w:t>from a mean (± SD) of 4.78 (± 3.86) μg L</w:t>
+      </w:r>
+      <w:r>
+        <w:rPr>
+          <w:rFonts w:ascii="Times New Roman" w:hAnsi="Times New Roman" w:cs="Times New Roman"/>
+          <w:sz w:val="24"/>
+          <w:szCs w:val="24"/>
+          <w:vertAlign w:val="superscript"/>
+          <w:lang w:eastAsia="de-DE"/>
+        </w:rPr>
+        <w:t>-1</w:t>
+      </w:r>
+      <w:r>
+        <w:rPr>
+          <w:rFonts w:ascii="Times New Roman" w:hAnsi="Times New Roman" w:cs="Times New Roman"/>
+          <w:sz w:val="24"/>
+          <w:szCs w:val="24"/>
+          <w:lang w:eastAsia="de-DE"/>
+        </w:rPr>
+        <w:t xml:space="preserve"> on June 3 2016 to 27.89 (± 13.73) μg L</w:t>
+      </w:r>
+      <w:r>
+        <w:rPr>
+          <w:rFonts w:ascii="Times New Roman" w:hAnsi="Times New Roman" w:cs="Times New Roman"/>
+          <w:sz w:val="24"/>
+          <w:szCs w:val="24"/>
+          <w:vertAlign w:val="superscript"/>
+          <w:lang w:eastAsia="de-DE"/>
+        </w:rPr>
+        <w:t>-1</w:t>
+      </w:r>
+      <w:r>
+        <w:rPr>
+          <w:rFonts w:ascii="Times New Roman" w:hAnsi="Times New Roman" w:cs="Times New Roman"/>
+          <w:sz w:val="24"/>
+          <w:szCs w:val="24"/>
+          <w:lang w:eastAsia="de-DE"/>
+        </w:rPr>
+        <w:t xml:space="preserve"> on July 22 2016 (Figure #). </w:t>
+      </w:r>
+      <w:r>
+        <w:rPr>
+          <w:rFonts w:ascii="Times New Roman" w:hAnsi="Times New Roman" w:cs="Times New Roman"/>
+          <w:sz w:val="24"/>
+          <w:szCs w:val="24"/>
+          <w:lang w:eastAsia="de-DE"/>
+        </w:rPr>
+        <w:t xml:space="preserve">There was a significant effect of the crayfish community on the </w:t>
       </w:r>
       <w:bookmarkStart w:id="1" w:name="_GoBack"/>
       <w:bookmarkEnd w:id="1"/>
@@ -4636,6 +4720,7 @@
           <w:sz w:val="24"/>
           <w:szCs w:val="24"/>
         </w:rPr>
+        <w:lastRenderedPageBreak/>
         <w:t>Henkanaththegedara</w:t>
       </w:r>
       <w:proofErr w:type="spellEnd"/>
@@ -5345,17 +5430,7 @@
           <w:sz w:val="24"/>
           <w:szCs w:val="24"/>
         </w:rPr>
-        <w:t xml:space="preserve"> RF (2007) A Reassessment of the Conservation Status </w:t>
-      </w:r>
-      <w:r>
-        <w:rPr>
-          <w:rFonts w:ascii="Times New Roman" w:hAnsi="Times New Roman" w:cs="Times New Roman"/>
-          <w:color w:val="000000" w:themeColor="text1"/>
-          <w:sz w:val="24"/>
-          <w:szCs w:val="24"/>
-        </w:rPr>
-        <w:lastRenderedPageBreak/>
-        <w:t xml:space="preserve">of Crayfishes of the United States and Canada after 10+ Years of Increased Awareness. </w:t>
+        <w:t xml:space="preserve"> RF (2007) A Reassessment of the Conservation Status of Crayfishes of the United States and Canada after 10+ Years of Increased Awareness. </w:t>
       </w:r>
       <w:r>
         <w:rPr>
@@ -6644,7 +6719,7 @@
 </file>
 
 <file path=customXml/itemProps1.xml><?xml version="1.0" encoding="utf-8"?>
-<ds:datastoreItem xmlns:ds="http://schemas.openxmlformats.org/officeDocument/2006/customXml" ds:itemID="{1C66166A-1980-7340-AD77-E54B0CAFFB85}">
+<ds:datastoreItem xmlns:ds="http://schemas.openxmlformats.org/officeDocument/2006/customXml" ds:itemID="{C14A30FF-1D4F-744D-B35F-D61FC36FB858}">
   <ds:schemaRefs>
     <ds:schemaRef ds:uri="http://schemas.openxmlformats.org/officeDocument/2006/bibliography"/>
   </ds:schemaRefs>

</xml_diff>